<commit_message>
Actualización documento modelo de datos
</commit_message>
<xml_diff>
--- a/Entrega/Hito 1/NM/Contexualización del Modelo de Datos en las Especificaciones del Proyecto.docx
+++ b/Entrega/Hito 1/NM/Contexualización del Modelo de Datos en las Especificaciones del Proyecto.docx
@@ -26,8 +26,6 @@
           <w:szCs w:val="48"/>
         </w:rPr>
       </w:pPr>
-      <w:bookmarkStart w:id="0" w:name="_GoBack"/>
-      <w:bookmarkEnd w:id="0"/>
     </w:p>
     <w:p/>
     <w:p>
@@ -84,6 +82,541 @@
         </w:drawing>
       </w:r>
     </w:p>
+    <w:p/>
+    <w:p>
+      <w:pPr>
+        <w:rPr>
+          <w:sz w:val="28"/>
+          <w:szCs w:val="28"/>
+        </w:rPr>
+      </w:pPr>
+      <w:r>
+        <w:rPr>
+          <w:sz w:val="28"/>
+          <w:szCs w:val="28"/>
+        </w:rPr>
+        <w:t>DESCRIPCIÓN DE LAS ENTIDADES</w:t>
+      </w:r>
+    </w:p>
+    <w:p/>
+    <w:p>
+      <w:pPr>
+        <w:rPr>
+          <w:b/>
+        </w:rPr>
+      </w:pPr>
+      <w:r>
+        <w:rPr>
+          <w:b/>
+        </w:rPr>
+        <w:t>ALUMNO</w:t>
+      </w:r>
+    </w:p>
+    <w:p>
+      <w:r>
+        <w:t>Cuenta vinculada al estudiante</w:t>
+      </w:r>
+    </w:p>
+    <w:p>
+      <w:r>
+        <w:rPr>
+          <w:b/>
+        </w:rPr>
+        <w:lastRenderedPageBreak/>
+        <w:t>PADRE</w:t>
+      </w:r>
+    </w:p>
+    <w:p>
+      <w:r>
+        <w:t xml:space="preserve">Cuenta vinculada al estudiante con </w:t>
+      </w:r>
+      <w:r>
+        <w:t xml:space="preserve">permisos y opciones diferentes, </w:t>
+      </w:r>
+      <w:r>
+        <w:t>adaptada para los padres del alumno.</w:t>
+      </w:r>
+    </w:p>
+    <w:p/>
+    <w:p>
+      <w:pPr>
+        <w:rPr>
+          <w:b/>
+        </w:rPr>
+      </w:pPr>
+      <w:r>
+        <w:rPr>
+          <w:b/>
+        </w:rPr>
+        <w:t>EXPEDIENTE</w:t>
+      </w:r>
+    </w:p>
+    <w:p>
+      <w:r>
+        <w:t>Nº del expediente del alumno.</w:t>
+      </w:r>
+    </w:p>
+    <w:p/>
+    <w:p>
+      <w:pPr>
+        <w:rPr>
+          <w:b/>
+        </w:rPr>
+      </w:pPr>
+      <w:r>
+        <w:rPr>
+          <w:b/>
+        </w:rPr>
+        <w:t>CENTRO</w:t>
+      </w:r>
+    </w:p>
+    <w:p>
+      <w:r>
+        <w:t>Centro educativo que contrata el servicio.</w:t>
+      </w:r>
+    </w:p>
+    <w:p/>
+    <w:p>
+      <w:pPr>
+        <w:rPr>
+          <w:b/>
+        </w:rPr>
+      </w:pPr>
+      <w:r>
+        <w:rPr>
+          <w:b/>
+        </w:rPr>
+        <w:t>TIPOCENTRO</w:t>
+      </w:r>
+    </w:p>
+    <w:p>
+      <w:r>
+        <w:t>Especifica si el centro es una academia, colegio, instituto...</w:t>
+      </w:r>
+    </w:p>
+    <w:p/>
+    <w:p>
+      <w:pPr>
+        <w:rPr>
+          <w:b/>
+        </w:rPr>
+      </w:pPr>
+      <w:r>
+        <w:rPr>
+          <w:b/>
+        </w:rPr>
+        <w:t>ADMINISTRADOR</w:t>
+      </w:r>
+    </w:p>
+    <w:p>
+      <w:r>
+        <w:t>Se encarga de administrar los datos de la aplicación en el centro.</w:t>
+      </w:r>
+    </w:p>
+    <w:p/>
+    <w:p>
+      <w:pPr>
+        <w:rPr>
+          <w:b/>
+        </w:rPr>
+      </w:pPr>
+      <w:r>
+        <w:rPr>
+          <w:b/>
+        </w:rPr>
+        <w:t>CURSO</w:t>
+      </w:r>
+    </w:p>
+    <w:p>
+      <w:r>
+        <w:t>Cada curso se corresponde con el conjunt</w:t>
+      </w:r>
+      <w:r>
+        <w:t xml:space="preserve">o de estudiantes </w:t>
+      </w:r>
+      <w:proofErr w:type="spellStart"/>
+      <w:r>
+        <w:t>pertenceciente</w:t>
+      </w:r>
+      <w:proofErr w:type="spellEnd"/>
+      <w:r>
+        <w:t xml:space="preserve"> </w:t>
+      </w:r>
+      <w:r>
+        <w:t>al mismo curso académico y al mismo grupo.</w:t>
+      </w:r>
+    </w:p>
+    <w:p/>
+    <w:p>
+      <w:pPr>
+        <w:rPr>
+          <w:b/>
+        </w:rPr>
+      </w:pPr>
+      <w:r>
+        <w:rPr>
+          <w:b/>
+        </w:rPr>
+        <w:t>ASIGNATURA</w:t>
+      </w:r>
+    </w:p>
+    <w:p>
+      <w:r>
+        <w:t>Materias impartidas en el centro educativo</w:t>
+      </w:r>
+    </w:p>
+    <w:p/>
+    <w:p>
+      <w:pPr>
+        <w:rPr>
+          <w:b/>
+        </w:rPr>
+      </w:pPr>
+      <w:r>
+        <w:rPr>
+          <w:b/>
+        </w:rPr>
+        <w:t>PROFESOR</w:t>
+      </w:r>
+    </w:p>
+    <w:p>
+      <w:r>
+        <w:t>Docente del centro edu</w:t>
+      </w:r>
+      <w:r>
+        <w:t xml:space="preserve">cativo. Puede impartir materias </w:t>
+      </w:r>
+      <w:r>
+        <w:t xml:space="preserve">y </w:t>
+      </w:r>
+      <w:proofErr w:type="spellStart"/>
+      <w:r>
+        <w:t>tutorizar</w:t>
+      </w:r>
+      <w:proofErr w:type="spellEnd"/>
+      <w:r>
+        <w:t xml:space="preserve"> cursos.</w:t>
+      </w:r>
+    </w:p>
+    <w:p/>
+    <w:p>
+      <w:pPr>
+        <w:rPr>
+          <w:b/>
+        </w:rPr>
+      </w:pPr>
+      <w:r>
+        <w:rPr>
+          <w:b/>
+        </w:rPr>
+        <w:t>CHAT</w:t>
+      </w:r>
+    </w:p>
+    <w:p>
+      <w:r>
+        <w:t>Es la relación directa entre el padre y el profesor.</w:t>
+      </w:r>
+    </w:p>
+    <w:p/>
+    <w:p>
+      <w:pPr>
+        <w:rPr>
+          <w:b/>
+        </w:rPr>
+      </w:pPr>
+      <w:r>
+        <w:rPr>
+          <w:b/>
+        </w:rPr>
+        <w:t>MENSAJE</w:t>
+      </w:r>
+    </w:p>
+    <w:p>
+      <w:r>
+        <w:t>Esta entidad recoge la información que intercamb</w:t>
+      </w:r>
+      <w:r>
+        <w:t xml:space="preserve">ian los padres y los profesores </w:t>
+      </w:r>
+      <w:r>
+        <w:t>en el chat.</w:t>
+      </w:r>
+    </w:p>
+    <w:p/>
+    <w:p>
+      <w:pPr>
+        <w:rPr>
+          <w:b/>
+        </w:rPr>
+      </w:pPr>
+      <w:r>
+        <w:rPr>
+          <w:b/>
+        </w:rPr>
+        <w:lastRenderedPageBreak/>
+        <w:t>ASIGNATURA_HAS_CURSO</w:t>
+      </w:r>
+    </w:p>
+    <w:p>
+      <w:r>
+        <w:t>Se refiere a la asignatura de un curso conc</w:t>
+      </w:r>
+      <w:r>
+        <w:t xml:space="preserve">reto. Por ejemplo, Conocimiento </w:t>
+      </w:r>
+      <w:r>
+        <w:t>Del Medio de 2ºA.</w:t>
+      </w:r>
+    </w:p>
+    <w:p/>
+    <w:p>
+      <w:pPr>
+        <w:rPr>
+          <w:b/>
+        </w:rPr>
+      </w:pPr>
+      <w:r>
+        <w:rPr>
+          <w:b/>
+        </w:rPr>
+        <w:t>COMUNICADO</w:t>
+      </w:r>
+    </w:p>
+    <w:p>
+      <w:r>
+        <w:t xml:space="preserve">Un comunicado puede ser  un </w:t>
+      </w:r>
+      <w:proofErr w:type="spellStart"/>
+      <w:r>
+        <w:t>requirimiento</w:t>
+      </w:r>
+      <w:proofErr w:type="spellEnd"/>
+      <w:r>
+        <w:t xml:space="preserve"> de autorización o ju</w:t>
+      </w:r>
+      <w:r>
+        <w:t xml:space="preserve">stificante, u otro tipo de nota </w:t>
+      </w:r>
+      <w:r>
+        <w:t>informativa que afecte a todas los alumnos de una clase concreta.</w:t>
+      </w:r>
+    </w:p>
+    <w:p>
+      <w:r>
+        <w:t>Este comunicado va dirigido a los padres y equivale a las circulares que los alumnos deben llevar firmadas a clase por sus padres.</w:t>
+      </w:r>
+    </w:p>
+    <w:p/>
+    <w:p>
+      <w:pPr>
+        <w:rPr>
+          <w:b/>
+        </w:rPr>
+      </w:pPr>
+      <w:r>
+        <w:rPr>
+          <w:b/>
+        </w:rPr>
+        <w:t>MATERIAL</w:t>
+      </w:r>
+    </w:p>
+    <w:p>
+      <w:r>
+        <w:t>Contiene material asociado a la asignatura.</w:t>
+      </w:r>
+    </w:p>
+    <w:p/>
+    <w:p>
+      <w:pPr>
+        <w:rPr>
+          <w:b/>
+        </w:rPr>
+      </w:pPr>
+      <w:r>
+        <w:rPr>
+          <w:b/>
+        </w:rPr>
+        <w:t>FORO</w:t>
+      </w:r>
+    </w:p>
+    <w:p>
+      <w:r>
+        <w:t>Se crean para debatir temas sobre la asignatura correspondiente.</w:t>
+      </w:r>
+    </w:p>
+    <w:p/>
+    <w:p>
+      <w:pPr>
+        <w:rPr>
+          <w:b/>
+        </w:rPr>
+      </w:pPr>
+      <w:r>
+        <w:rPr>
+          <w:b/>
+        </w:rPr>
+        <w:t>COMENTARIOS_PROFESOR</w:t>
+      </w:r>
+    </w:p>
+    <w:p>
+      <w:r>
+        <w:t>Información sobre los comentarios que escrib</w:t>
+      </w:r>
+      <w:r>
+        <w:t xml:space="preserve">en los profesores </w:t>
+      </w:r>
+      <w:r>
+        <w:t>en el foro.</w:t>
+      </w:r>
+    </w:p>
+    <w:p/>
+    <w:p>
+      <w:pPr>
+        <w:rPr>
+          <w:b/>
+        </w:rPr>
+      </w:pPr>
+      <w:r>
+        <w:rPr>
+          <w:b/>
+        </w:rPr>
+        <w:t>COMENTARIOS_ALUMNO</w:t>
+      </w:r>
+    </w:p>
+    <w:p>
+      <w:r>
+        <w:t>Información sobre los comentarios que escriben los alumnos en el foro.</w:t>
+      </w:r>
+    </w:p>
+    <w:p/>
+    <w:p>
+      <w:pPr>
+        <w:rPr>
+          <w:b/>
+        </w:rPr>
+      </w:pPr>
+      <w:r>
+        <w:rPr>
+          <w:b/>
+        </w:rPr>
+        <w:t>ASIGNATURA_HAS_CURSO_HAS_ALUMNO</w:t>
+      </w:r>
+    </w:p>
+    <w:p>
+      <w:r>
+        <w:t xml:space="preserve">Se refiere al progreso de un alumno en una asignatura durante un curso </w:t>
+      </w:r>
+    </w:p>
+    <w:p>
+      <w:r>
+        <w:t>concreto. Por ejemplo "Antonio Martínez de 4ºB en Matemáticas".</w:t>
+      </w:r>
+    </w:p>
+    <w:p/>
+    <w:p>
+      <w:pPr>
+        <w:rPr>
+          <w:b/>
+        </w:rPr>
+      </w:pPr>
+      <w:r>
+        <w:rPr>
+          <w:b/>
+        </w:rPr>
+        <w:t>EXAMEN</w:t>
+      </w:r>
+    </w:p>
+    <w:p>
+      <w:r>
+        <w:t>Examen a realizar por los alumnos.</w:t>
+      </w:r>
+    </w:p>
+    <w:p/>
+    <w:p>
+      <w:pPr>
+        <w:rPr>
+          <w:b/>
+        </w:rPr>
+      </w:pPr>
+      <w:r>
+        <w:rPr>
+          <w:b/>
+        </w:rPr>
+        <w:t>TAREA</w:t>
+      </w:r>
+    </w:p>
+    <w:p>
+      <w:r>
+        <w:t>Deberes a realizar por los alumnos.</w:t>
+      </w:r>
+    </w:p>
+    <w:p/>
+    <w:p>
+      <w:pPr>
+        <w:rPr>
+          <w:b/>
+        </w:rPr>
+      </w:pPr>
+      <w:r>
+        <w:rPr>
+          <w:b/>
+        </w:rPr>
+        <w:t>MENCION</w:t>
+      </w:r>
+    </w:p>
+    <w:p>
+      <w:r>
+        <w:lastRenderedPageBreak/>
+        <w:t>"Premios honoríficos" otorgados a los alumnos que</w:t>
+      </w:r>
+      <w:r>
+        <w:t xml:space="preserve"> consigan objetivos específicos </w:t>
+      </w:r>
+      <w:r>
+        <w:t xml:space="preserve">en una asignatura durante el curso. </w:t>
+      </w:r>
+    </w:p>
+    <w:p/>
+    <w:p>
+      <w:pPr>
+        <w:rPr>
+          <w:b/>
+        </w:rPr>
+      </w:pPr>
+      <w:r>
+        <w:rPr>
+          <w:b/>
+        </w:rPr>
+        <w:t>ASISTENCIA</w:t>
+      </w:r>
+    </w:p>
+    <w:p>
+      <w:r>
+        <w:t>Recoge el historial de asistencia de un estudiante a una asignatura durante el curso.</w:t>
+      </w:r>
+    </w:p>
+    <w:p/>
+    <w:p>
+      <w:pPr>
+        <w:rPr>
+          <w:b/>
+        </w:rPr>
+      </w:pPr>
+      <w:bookmarkStart w:id="0" w:name="_GoBack"/>
+      <w:r>
+        <w:rPr>
+          <w:b/>
+        </w:rPr>
+        <w:t>COMENTARIOS_SOBRE_EL_ALUMNO</w:t>
+      </w:r>
+    </w:p>
+    <w:bookmarkEnd w:id="0"/>
+    <w:p>
+      <w:r>
+        <w:t>Comunica a los padres información sobre sus hijos (comportamiento, patrones preocupantes de conducta...) en una asignatura y curso concretos.</w:t>
+      </w:r>
+    </w:p>
+    <w:p/>
     <w:sectPr>
       <w:pgSz w:w="11906" w:h="16838"/>
       <w:pgMar w:top="1417" w:right="1701" w:bottom="1417" w:left="1701" w:header="708" w:footer="708" w:gutter="0"/>

</xml_diff>